<commit_message>
Fehlende Features und eingesetzte Libs ergänzt
</commit_message>
<xml_diff>
--- a/Documentation/Projektdokumentation.docx
+++ b/Documentation/Projektdokumentation.docx
@@ -7621,25 +7621,7 @@
           <w:sz w:val="22"/>
           <w:lang w:eastAsia="ar-SA"/>
         </w:rPr>
-        <w:t xml:space="preserve">Als Funktionsumfang unseres Projekts haben wir uns an obenstehender Liste orientiert. Setup und haben wir bewusst minimalistisch gehalten. Auf detaillierte </w:t>
-      </w:r>
-      <w:r>
-        <w:rPr>
-          <w:rFonts w:ascii="Arial" w:hAnsi="Arial" w:cs="Arial"/>
-          <w:bCs/>
-          <w:sz w:val="22"/>
-          <w:lang w:eastAsia="ar-SA"/>
-        </w:rPr>
-        <w:t>Konfiguration</w:t>
-      </w:r>
-      <w:r>
-        <w:rPr>
-          <w:rFonts w:ascii="Arial" w:hAnsi="Arial" w:cs="Arial"/>
-          <w:bCs/>
-          <w:sz w:val="22"/>
-          <w:lang w:eastAsia="ar-SA"/>
-        </w:rPr>
-        <w:t xml:space="preserve">sdialoge haben wir verzichtet und sie teilweise durch Uploads ersetzt. Die Registrierung der Benutzer haben wir sehr einfach gehalten. Auf </w:t>
+        <w:t xml:space="preserve">Als Funktionsumfang unseres Projekts haben wir uns an obenstehender Liste orientiert. Setup und haben wir bewusst minimalistisch gehalten. Auf detaillierte Konfigurationsdialoge haben wir verzichtet und sie teilweise durch Uploads ersetzt. Die Registrierung der Benutzer haben wir sehr einfach gehalten. Auf </w:t>
       </w:r>
       <w:r>
         <w:rPr>
@@ -7695,7 +7677,7 @@
           <w:sz w:val="22"/>
           <w:lang w:eastAsia="ar-SA"/>
         </w:rPr>
-        <w:t>Der Fokus lag auf der Durchführung und der Darstellung der Resultate.</w:t>
+        <w:t>Der Fokus lag auf der Durchführung und der Darstellung der Resultate. Auf die Möglichkeit, die Vorlagen ad hoc zu ergänzen</w:t>
       </w:r>
       <w:r>
         <w:rPr>
@@ -7704,7 +7686,43 @@
           <w:sz w:val="22"/>
           <w:lang w:eastAsia="ar-SA"/>
         </w:rPr>
-        <w:t xml:space="preserve"> Auf die Möglichkeit, die Vorlagen ad hoc zu ergänzen oder abzuändern, mussten wir aus Zeitgründen verzichten.</w:t>
+        <w:t>,</w:t>
+      </w:r>
+      <w:r>
+        <w:rPr>
+          <w:rFonts w:ascii="Arial" w:hAnsi="Arial" w:cs="Arial"/>
+          <w:bCs/>
+          <w:sz w:val="22"/>
+          <w:lang w:eastAsia="ar-SA"/>
+        </w:rPr>
+        <w:t xml:space="preserve"> abzuändern,</w:t>
+      </w:r>
+      <w:r>
+        <w:rPr>
+          <w:rFonts w:ascii="Arial" w:hAnsi="Arial" w:cs="Arial"/>
+          <w:bCs/>
+          <w:sz w:val="22"/>
+          <w:lang w:eastAsia="ar-SA"/>
+        </w:rPr>
+        <w:t xml:space="preserve"> oder eine Abstimmung zu wiederholen,</w:t>
+      </w:r>
+      <w:r>
+        <w:rPr>
+          <w:rFonts w:ascii="Arial" w:hAnsi="Arial" w:cs="Arial"/>
+          <w:bCs/>
+          <w:sz w:val="22"/>
+          <w:lang w:eastAsia="ar-SA"/>
+        </w:rPr>
+        <w:t xml:space="preserve"> mussten wir aus Zeitgründen verzichten</w:t>
+      </w:r>
+      <w:r>
+        <w:rPr>
+          <w:rFonts w:ascii="Arial" w:hAnsi="Arial" w:cs="Arial"/>
+          <w:bCs/>
+          <w:sz w:val="22"/>
+          <w:lang w:eastAsia="ar-SA"/>
+        </w:rPr>
+        <w:t>.</w:t>
       </w:r>
     </w:p>
     <w:p>
@@ -7795,6 +7813,7 @@
       <w:r>
         <w:rPr>
           <w:rFonts w:asciiTheme="minorHAnsi" w:hAnsiTheme="minorHAnsi" w:cstheme="minorHAnsi"/>
+          <w:noProof/>
           <w:lang w:eastAsia="ar-SA"/>
         </w:rPr>
         <w:drawing>
@@ -11376,21 +11395,19 @@
         </w:rPr>
         <w:t xml:space="preserve">-Chain und </w:t>
       </w:r>
-      <w:proofErr w:type="spellStart"/>
       <w:r>
         <w:rPr>
           <w:rFonts w:ascii="Arial" w:hAnsi="Arial" w:cs="Arial"/>
           <w:sz w:val="22"/>
         </w:rPr>
-        <w:t>tools</w:t>
-      </w:r>
-      <w:proofErr w:type="spellEnd"/>
+        <w:t>T</w:t>
+      </w:r>
       <w:r>
         <w:rPr>
           <w:rFonts w:ascii="Arial" w:hAnsi="Arial" w:cs="Arial"/>
           <w:sz w:val="22"/>
         </w:rPr>
-        <w:t>:</w:t>
+        <w:t>ools:</w:t>
       </w:r>
     </w:p>
     <w:p>
@@ -11443,14 +11460,7 @@
           <w:rFonts w:ascii="Arial" w:hAnsi="Arial" w:cs="Arial"/>
           <w:sz w:val="22"/>
         </w:rPr>
-        <w:t>j</w:t>
-      </w:r>
-      <w:r>
-        <w:rPr>
-          <w:rFonts w:ascii="Arial" w:hAnsi="Arial" w:cs="Arial"/>
-          <w:sz w:val="22"/>
-        </w:rPr>
-        <w:t>est</w:t>
+        <w:t>jest</w:t>
       </w:r>
       <w:proofErr w:type="spellEnd"/>
       <w:r>
@@ -11553,7 +11563,7 @@
           <w:rFonts w:ascii="Arial" w:hAnsi="Arial" w:cs="Arial"/>
           <w:sz w:val="22"/>
         </w:rPr>
-        <w:t>i18next (Internationalisierung deutsch/englisch)</w:t>
+        <w:t>Google Webfonts</w:t>
       </w:r>
     </w:p>
     <w:p>
@@ -11573,7 +11583,7 @@
           <w:rFonts w:ascii="Arial" w:hAnsi="Arial" w:cs="Arial"/>
           <w:sz w:val="22"/>
         </w:rPr>
-        <w:t>Crypto API</w:t>
+        <w:t>i18next (Internationalisierung deutsch/englisch)</w:t>
       </w:r>
     </w:p>
     <w:p>
@@ -11588,14 +11598,34 @@
           <w:sz w:val="22"/>
         </w:rPr>
       </w:pPr>
+      <w:r>
+        <w:rPr>
+          <w:rFonts w:ascii="Arial" w:hAnsi="Arial" w:cs="Arial"/>
+          <w:sz w:val="22"/>
+        </w:rPr>
+        <w:lastRenderedPageBreak/>
+        <w:t>Crypto API</w:t>
+      </w:r>
+    </w:p>
+    <w:p>
+      <w:pPr>
+        <w:pStyle w:val="Listenabsatz"/>
+        <w:numPr>
+          <w:ilvl w:val="0"/>
+          <w:numId w:val="15"/>
+        </w:numPr>
+        <w:rPr>
+          <w:rFonts w:ascii="Arial" w:hAnsi="Arial" w:cs="Arial"/>
+          <w:sz w:val="22"/>
+        </w:rPr>
+      </w:pPr>
       <w:proofErr w:type="spellStart"/>
       <w:r>
         <w:rPr>
           <w:rFonts w:ascii="Arial" w:hAnsi="Arial" w:cs="Arial"/>
           <w:sz w:val="22"/>
         </w:rPr>
-        <w:lastRenderedPageBreak/>
-        <w:t>Local</w:t>
+        <w:t>LocalStorage</w:t>
       </w:r>
       <w:proofErr w:type="spellEnd"/>
       <w:r>
@@ -11603,7 +11633,27 @@
           <w:rFonts w:ascii="Arial" w:hAnsi="Arial" w:cs="Arial"/>
           <w:sz w:val="22"/>
         </w:rPr>
-        <w:t xml:space="preserve"> Storage</w:t>
+        <w:t xml:space="preserve"> API</w:t>
+      </w:r>
+    </w:p>
+    <w:p>
+      <w:pPr>
+        <w:pStyle w:val="Listenabsatz"/>
+        <w:numPr>
+          <w:ilvl w:val="0"/>
+          <w:numId w:val="15"/>
+        </w:numPr>
+        <w:rPr>
+          <w:rFonts w:ascii="Arial" w:hAnsi="Arial" w:cs="Arial"/>
+          <w:sz w:val="22"/>
+        </w:rPr>
+      </w:pPr>
+      <w:r>
+        <w:rPr>
+          <w:rFonts w:ascii="Arial" w:hAnsi="Arial" w:cs="Arial"/>
+          <w:sz w:val="22"/>
+        </w:rPr>
+        <w:t>File API</w:t>
       </w:r>
     </w:p>
     <w:p>
@@ -12952,6 +13002,7 @@
         <w:rPr>
           <w:noProof/>
         </w:rPr>
+        <w:lastRenderedPageBreak/>
         <w:t>Herausforderungen</w:t>
       </w:r>
     </w:p>
@@ -12977,7 +13028,6 @@
           <w:sz w:val="22"/>
           <w:lang w:eastAsia="ar-SA"/>
         </w:rPr>
-        <w:lastRenderedPageBreak/>
         <w:t xml:space="preserve">Technologiewahl: zuerst wollten wir vite einsetzen, da es zu kleineren Bundles führt, waren aber mit der Konfiguration überfordert und wechselten zu </w:t>
       </w:r>
       <w:proofErr w:type="spellStart"/>
@@ -13072,8 +13122,9 @@
           <w:sz w:val="22"/>
           <w:lang w:eastAsia="ar-SA"/>
         </w:rPr>
-        <w:t xml:space="preserve">, </w:t>
-      </w:r>
+        <w:t xml:space="preserve">, Einbindung des Crypto-APIs in die </w:t>
+      </w:r>
+      <w:proofErr w:type="spellStart"/>
       <w:r>
         <w:rPr>
           <w:rFonts w:ascii="Arial" w:hAnsi="Arial" w:cs="Arial"/>
@@ -13081,9 +13132,9 @@
           <w:sz w:val="22"/>
           <w:lang w:eastAsia="ar-SA"/>
         </w:rPr>
-        <w:t xml:space="preserve">Einbindung des Crypto-APIs in die </w:t>
-      </w:r>
-      <w:proofErr w:type="spellStart"/>
+        <w:t>React</w:t>
+      </w:r>
+      <w:proofErr w:type="spellEnd"/>
       <w:r>
         <w:rPr>
           <w:rFonts w:ascii="Arial" w:hAnsi="Arial" w:cs="Arial"/>
@@ -13091,26 +13142,7 @@
           <w:sz w:val="22"/>
           <w:lang w:eastAsia="ar-SA"/>
         </w:rPr>
-        <w:t>React</w:t>
-      </w:r>
-      <w:proofErr w:type="spellEnd"/>
-      <w:r>
-        <w:rPr>
-          <w:rFonts w:ascii="Arial" w:hAnsi="Arial" w:cs="Arial"/>
-          <w:bCs/>
-          <w:sz w:val="22"/>
-          <w:lang w:eastAsia="ar-SA"/>
-        </w:rPr>
-        <w:t xml:space="preserve">-App, </w:t>
-      </w:r>
-      <w:r>
-        <w:rPr>
-          <w:rFonts w:ascii="Arial" w:hAnsi="Arial" w:cs="Arial"/>
-          <w:bCs/>
-          <w:sz w:val="22"/>
-          <w:lang w:eastAsia="ar-SA"/>
-        </w:rPr>
-        <w:t xml:space="preserve">allgemein </w:t>
+        <w:t xml:space="preserve">-App, allgemein </w:t>
       </w:r>
       <w:r>
         <w:rPr>
@@ -13229,7 +13261,7 @@
           <w:rFonts w:ascii="Arial" w:hAnsi="Arial" w:cs="Arial"/>
           <w:bCs/>
           <w:sz w:val="22"/>
-          <w:lang w:eastAsia="ar-SA"/>
+          <w:lang w:val="en-US" w:eastAsia="ar-SA"/>
         </w:rPr>
       </w:pPr>
     </w:p>
@@ -13557,16 +13589,7 @@
           <w:sz w:val="22"/>
           <w:lang w:val="de-CH" w:eastAsia="ar-SA"/>
         </w:rPr>
-        <w:t xml:space="preserve"> ma</w:t>
-      </w:r>
-      <w:r>
-        <w:rPr>
-          <w:rFonts w:ascii="Arial" w:hAnsi="Arial" w:cs="Arial"/>
-          <w:bCs/>
-          <w:sz w:val="22"/>
-          <w:lang w:val="de-CH" w:eastAsia="ar-SA"/>
-        </w:rPr>
-        <w:t>chte weniger Probleme als erwartet (keine tagelangen Konfigurationsorgien)</w:t>
+        <w:t xml:space="preserve"> machte weniger Probleme als erwartet (keine tagelangen Konfigurationsorgien)</w:t>
       </w:r>
     </w:p>
     <w:p>

</xml_diff>